<commit_message>
changed Presentation, no Highscreen anymore
</commit_message>
<xml_diff>
--- a/svn/JG16S17P06/trunk/Documentation/UserDocumentation/Projektbeschreibung_Vorlage_MC_A3.docx
+++ b/svn/JG16S17P06/trunk/Documentation/UserDocumentation/Projektbeschreibung_Vorlage_MC_A3.docx
@@ -11,18 +11,18 @@
           <w:noProof/>
         </w:rPr>
         <w:drawing>
-          <wp:anchor distT="0" distB="0" distL="114300" distR="114300" simplePos="0" relativeHeight="251661824" behindDoc="0" locked="0" layoutInCell="1" allowOverlap="1">
+          <wp:anchor distT="0" distB="0" distL="114300" distR="114300" simplePos="0" relativeHeight="251658240" behindDoc="0" locked="0" layoutInCell="1" allowOverlap="1">
             <wp:simplePos x="0" y="0"/>
             <wp:positionH relativeFrom="column">
-              <wp:posOffset>-3283585</wp:posOffset>
+              <wp:posOffset>-3268345</wp:posOffset>
             </wp:positionH>
             <wp:positionV relativeFrom="paragraph">
-              <wp:posOffset>1272540</wp:posOffset>
+              <wp:posOffset>1394460</wp:posOffset>
             </wp:positionV>
-            <wp:extent cx="3020060" cy="1698625"/>
+            <wp:extent cx="3020400" cy="1698750"/>
             <wp:effectExtent l="0" t="0" r="8890" b="0"/>
             <wp:wrapNone/>
-            <wp:docPr id="6" name="Grafik 6" descr="C:\Users\Bernhard\AppData\Local\Microsoft\Windows\INetCache\Content.Word\Screenshot_1499037242.png"/>
+            <wp:docPr id="2" name="Grafik 2" descr="C:\Users\Bernhard\AppData\Local\Microsoft\Windows\INetCache\Content.Word\Screenshot_1499158120.png"/>
             <wp:cNvGraphicFramePr>
               <a:graphicFrameLocks xmlns:a="http://schemas.openxmlformats.org/drawingml/2006/main" noChangeAspect="1"/>
             </wp:cNvGraphicFramePr>
@@ -30,103 +30,13 @@
               <a:graphicData uri="http://schemas.openxmlformats.org/drawingml/2006/picture">
                 <pic:pic xmlns:pic="http://schemas.openxmlformats.org/drawingml/2006/picture">
                   <pic:nvPicPr>
-                    <pic:cNvPr id="0" name="Picture 3" descr="C:\Users\Bernhard\AppData\Local\Microsoft\Windows\INetCache\Content.Word\Screenshot_1499037242.png"/>
+                    <pic:cNvPr id="0" name="Picture 1" descr="C:\Users\Bernhard\AppData\Local\Microsoft\Windows\INetCache\Content.Word\Screenshot_1499158120.png"/>
                     <pic:cNvPicPr>
                       <a:picLocks noChangeAspect="1" noChangeArrowheads="1"/>
                     </pic:cNvPicPr>
                   </pic:nvPicPr>
                   <pic:blipFill>
                     <a:blip r:embed="rId7" cstate="print">
-                      <a:extLst>
-                        <a:ext uri="{28A0092B-C50C-407E-A947-70E740481C1C}">
-                          <a14:useLocalDpi xmlns:a14="http://schemas.microsoft.com/office/drawing/2010/main" val="0"/>
-                        </a:ext>
-                      </a:extLst>
-                    </a:blip>
-                    <a:srcRect/>
-                    <a:stretch>
-                      <a:fillRect/>
-                    </a:stretch>
-                  </pic:blipFill>
-                  <pic:spPr bwMode="auto">
-                    <a:xfrm>
-                      <a:off x="0" y="0"/>
-                      <a:ext cx="3020060" cy="1698625"/>
-                    </a:xfrm>
-                    <a:prstGeom prst="rect">
-                      <a:avLst/>
-                    </a:prstGeom>
-                    <a:noFill/>
-                    <a:ln>
-                      <a:noFill/>
-                    </a:ln>
-                  </pic:spPr>
-                </pic:pic>
-              </a:graphicData>
-            </a:graphic>
-            <wp14:sizeRelH relativeFrom="page">
-              <wp14:pctWidth>0</wp14:pctWidth>
-            </wp14:sizeRelH>
-            <wp14:sizeRelV relativeFrom="page">
-              <wp14:pctHeight>0</wp14:pctHeight>
-            </wp14:sizeRelV>
-          </wp:anchor>
-        </w:drawing>
-      </w:r>
-      <w:r>
-        <w:t>ElementTD</w:t>
-      </w:r>
-      <w:r>
-        <w:t xml:space="preserve"> </w:t>
-      </w:r>
-    </w:p>
-    <w:p>
-      <w:r>
-        <w:t>Ein Tower-Defense-Spiel, bei dem es das Ziel ist, durch kombinieren von Elementen Gruppen von Gegnern zu eliminieren.</w:t>
-      </w:r>
-    </w:p>
-    <w:p>
-      <w:pPr>
-        <w:pStyle w:val="berschrift2"/>
-      </w:pPr>
-      <w:r>
-        <w:t>Spielablauf</w:t>
-      </w:r>
-    </w:p>
-    <w:p>
-      <w:bookmarkStart w:id="0" w:name="_GoBack"/>
-      <w:bookmarkEnd w:id="0"/>
-      <w:r>
-        <w:rPr>
-          <w:noProof/>
-        </w:rPr>
-        <w:drawing>
-          <wp:anchor distT="0" distB="0" distL="114300" distR="114300" simplePos="0" relativeHeight="251656704" behindDoc="0" locked="0" layoutInCell="1" allowOverlap="1">
-            <wp:simplePos x="0" y="0"/>
-            <wp:positionH relativeFrom="margin">
-              <wp:posOffset>-3276600</wp:posOffset>
-            </wp:positionH>
-            <wp:positionV relativeFrom="paragraph">
-              <wp:posOffset>530860</wp:posOffset>
-            </wp:positionV>
-            <wp:extent cx="3020400" cy="1698750"/>
-            <wp:effectExtent l="0" t="0" r="8890" b="0"/>
-            <wp:wrapNone/>
-            <wp:docPr id="5" name="Grafik 5" descr="C:\Users\Bernhard\AppData\Local\Microsoft\Windows\INetCache\Content.Word\Screenshot_1499090638.png"/>
-            <wp:cNvGraphicFramePr>
-              <a:graphicFrameLocks xmlns:a="http://schemas.openxmlformats.org/drawingml/2006/main" noChangeAspect="1"/>
-            </wp:cNvGraphicFramePr>
-            <a:graphic xmlns:a="http://schemas.openxmlformats.org/drawingml/2006/main">
-              <a:graphicData uri="http://schemas.openxmlformats.org/drawingml/2006/picture">
-                <pic:pic xmlns:pic="http://schemas.openxmlformats.org/drawingml/2006/picture">
-                  <pic:nvPicPr>
-                    <pic:cNvPr id="0" name="Picture 1" descr="C:\Users\Bernhard\AppData\Local\Microsoft\Windows\INetCache\Content.Word\Screenshot_1499090638.png"/>
-                    <pic:cNvPicPr>
-                      <a:picLocks noChangeAspect="1" noChangeArrowheads="1"/>
-                    </pic:cNvPicPr>
-                  </pic:nvPicPr>
-                  <pic:blipFill>
-                    <a:blip r:embed="rId8" cstate="print">
                       <a:extLst>
                         <a:ext uri="{28A0092B-C50C-407E-A947-70E740481C1C}">
                           <a14:useLocalDpi xmlns:a14="http://schemas.microsoft.com/office/drawing/2010/main" val="0"/>
@@ -163,14 +73,120 @@
           </wp:anchor>
         </w:drawing>
       </w:r>
+      <w:r>
+        <w:t>ElementTD</w:t>
+      </w:r>
+      <w:r>
+        <w:t xml:space="preserve"> </w:t>
+      </w:r>
     </w:p>
+    <w:p>
+      <w:r>
+        <w:t>Ein Tower-Defense-Spiel, bei dem es das Ziel ist Gruppen von Gegnern zu eliminieren.</w:t>
+      </w:r>
+    </w:p>
+    <w:p/>
+    <w:p>
+      <w:r>
+        <w:t>Man kann verschiedene Türme platzieren, die die Gegner attackieren und dafür Gold bekommen.</w:t>
+      </w:r>
+    </w:p>
+    <w:p>
+      <w:pPr>
+        <w:pStyle w:val="berschrift2"/>
+        <w:rPr>
+          <w:sz w:val="60"/>
+          <w:szCs w:val="60"/>
+        </w:rPr>
+      </w:pPr>
+      <w:r>
+        <w:rPr>
+          <w:noProof/>
+        </w:rPr>
+        <w:drawing>
+          <wp:anchor distT="0" distB="0" distL="114300" distR="114300" simplePos="0" relativeHeight="251656192" behindDoc="0" locked="0" layoutInCell="1" allowOverlap="1">
+            <wp:simplePos x="0" y="0"/>
+            <wp:positionH relativeFrom="margin">
+              <wp:posOffset>-3277235</wp:posOffset>
+            </wp:positionH>
+            <wp:positionV relativeFrom="paragraph">
+              <wp:posOffset>678815</wp:posOffset>
+            </wp:positionV>
+            <wp:extent cx="3019425" cy="1698625"/>
+            <wp:effectExtent l="0" t="0" r="9525" b="0"/>
+            <wp:wrapNone/>
+            <wp:docPr id="5" name="Grafik 5"/>
+            <wp:cNvGraphicFramePr>
+              <a:graphicFrameLocks xmlns:a="http://schemas.openxmlformats.org/drawingml/2006/main" noChangeAspect="1"/>
+            </wp:cNvGraphicFramePr>
+            <a:graphic xmlns:a="http://schemas.openxmlformats.org/drawingml/2006/main">
+              <a:graphicData uri="http://schemas.openxmlformats.org/drawingml/2006/picture">
+                <pic:pic xmlns:pic="http://schemas.openxmlformats.org/drawingml/2006/picture">
+                  <pic:nvPicPr>
+                    <pic:cNvPr id="0" name="Picture 1" descr="C:\Users\Bernhard\AppData\Local\Microsoft\Windows\INetCache\Content.Word\Screenshot_1499090638.png"/>
+                    <pic:cNvPicPr>
+                      <a:picLocks noChangeAspect="1" noChangeArrowheads="1"/>
+                    </pic:cNvPicPr>
+                  </pic:nvPicPr>
+                  <pic:blipFill>
+                    <a:blip r:embed="rId8" cstate="print">
+                      <a:extLst>
+                        <a:ext uri="{28A0092B-C50C-407E-A947-70E740481C1C}">
+                          <a14:useLocalDpi xmlns:a14="http://schemas.microsoft.com/office/drawing/2010/main" val="0"/>
+                        </a:ext>
+                      </a:extLst>
+                    </a:blip>
+                    <a:stretch>
+                      <a:fillRect/>
+                    </a:stretch>
+                  </pic:blipFill>
+                  <pic:spPr bwMode="auto">
+                    <a:xfrm>
+                      <a:off x="0" y="0"/>
+                      <a:ext cx="3019425" cy="1698625"/>
+                    </a:xfrm>
+                    <a:prstGeom prst="rect">
+                      <a:avLst/>
+                    </a:prstGeom>
+                    <a:noFill/>
+                    <a:ln>
+                      <a:noFill/>
+                    </a:ln>
+                  </pic:spPr>
+                </pic:pic>
+              </a:graphicData>
+            </a:graphic>
+            <wp14:sizeRelH relativeFrom="page">
+              <wp14:pctWidth>0</wp14:pctWidth>
+            </wp14:sizeRelH>
+            <wp14:sizeRelV relativeFrom="page">
+              <wp14:pctHeight>0</wp14:pctHeight>
+            </wp14:sizeRelV>
+          </wp:anchor>
+        </w:drawing>
+      </w:r>
+      <w:r>
+        <w:rPr>
+          <w:sz w:val="60"/>
+          <w:szCs w:val="60"/>
+        </w:rPr>
+        <w:t>Spielablauf</w:t>
+      </w:r>
+    </w:p>
+    <w:p/>
     <w:p>
       <w:pPr>
         <w:pStyle w:val="TextZusatzinfozBProjektpartner"/>
         <w:jc w:val="both"/>
       </w:pPr>
       <w:r>
-        <w:t>Nach dem Starten des Spiels kann man diverse Tower platzieren, sofern man genügend Gold hat. Es</w:t>
+        <w:t xml:space="preserve">Nach dem Starten des Spiels kann man diverse </w:t>
+      </w:r>
+      <w:r>
+        <w:t>Türme</w:t>
+      </w:r>
+      <w:r>
+        <w:t xml:space="preserve"> platzieren, sofern man genügend Gold hat. Es</w:t>
       </w:r>
       <w:r>
         <w:t xml:space="preserve"> erscheinen immer wieder Gruppen von gegnerischen Wesen, </w:t>
@@ -179,7 +195,13 @@
         <w:t>welche</w:t>
       </w:r>
       <w:r>
-        <w:t xml:space="preserve"> von den Towern angegriffen werden. </w:t>
+        <w:t xml:space="preserve"> von den </w:t>
+      </w:r>
+      <w:r>
+        <w:t>Türmen</w:t>
+      </w:r>
+      <w:r>
+        <w:t xml:space="preserve"> angegriffen werden. </w:t>
       </w:r>
     </w:p>
     <w:p>
@@ -205,6 +227,8 @@
       <w:r>
         <w:t xml:space="preserve"> man alle Gegner eliminiert hat, man hat verloren, wenn man kein Leben mehr hat.</w:t>
       </w:r>
+      <w:bookmarkStart w:id="0" w:name="_GoBack"/>
+      <w:bookmarkEnd w:id="0"/>
     </w:p>
     <w:sectPr>
       <w:headerReference w:type="even" r:id="rId9"/>
@@ -1299,7 +1323,7 @@
 </file>
 
 <file path=customXml/itemProps1.xml><?xml version="1.0" encoding="utf-8"?>
-<ds:datastoreItem xmlns:ds="http://schemas.openxmlformats.org/officeDocument/2006/customXml" ds:itemID="{90A207E2-6CA7-420D-9F24-12AEE3E0492F}">
+<ds:datastoreItem xmlns:ds="http://schemas.openxmlformats.org/officeDocument/2006/customXml" ds:itemID="{92AF1B5A-87BE-448B-BEF2-5AA63D837691}">
   <ds:schemaRefs>
     <ds:schemaRef ds:uri="http://schemas.openxmlformats.org/officeDocument/2006/bibliography"/>
   </ds:schemaRefs>

</xml_diff>